<commit_message>
updated editing process, added pdf splitting script
</commit_message>
<xml_diff>
--- a/Editing_tools/New_Editing_Process.docx
+++ b/Editing_tools/New_Editing_Process.docx
@@ -14,11 +14,9 @@
       <w:r>
         <w:t xml:space="preserve">The current process for editing requires too much manual comparison to the written (paper) documents that describe the EAs. I am proposing the following workflow to perform </w:t>
       </w:r>
-      <w:proofErr w:type="gramStart"/>
-      <w:r>
-        <w:t>a number of</w:t>
-      </w:r>
-      <w:proofErr w:type="gramEnd"/>
+      <w:r>
+        <w:t>several</w:t>
+      </w:r>
       <w:r>
         <w:t xml:space="preserve"> standard steps before users start a new district, and then a change in the business process by which users perform editing, focusing on satellite imagery comparison, not paper comparison</w:t>
       </w:r>
@@ -109,7 +107,10 @@
           </w:tcPr>
           <w:p>
             <w:r>
-              <w:t xml:space="preserve">1. </w:t>
+              <w:t>1</w:t>
+            </w:r>
+            <w:r>
+              <w:t>.</w:t>
             </w:r>
           </w:p>
         </w:tc>
@@ -122,7 +123,7 @@
               <w:cnfStyle w:val="000000100000" w:firstRow="0" w:lastRow="0" w:firstColumn="0" w:lastColumn="0" w:oddVBand="0" w:evenVBand="0" w:oddHBand="1" w:evenHBand="0" w:firstRowFirstColumn="0" w:firstRowLastColumn="0" w:lastRowFirstColumn="0" w:lastRowLastColumn="0"/>
             </w:pPr>
             <w:r>
-              <w:t>Set up EA topology</w:t>
+              <w:t>Project all data to WGS84</w:t>
             </w:r>
           </w:p>
         </w:tc>
@@ -148,13 +149,7 @@
               <w:cnfStyle w:val="000000100000" w:firstRow="0" w:lastRow="0" w:firstColumn="0" w:lastColumn="0" w:oddVBand="0" w:evenVBand="0" w:oddHBand="1" w:evenHBand="0" w:firstRowFirstColumn="0" w:firstRowLastColumn="0" w:lastRowFirstColumn="0" w:lastRowLastColumn="0"/>
             </w:pPr>
             <w:r>
-              <w:t xml:space="preserve">Model – EA </w:t>
-            </w:r>
-            <w:r>
-              <w:t>t</w:t>
-            </w:r>
-            <w:r>
-              <w:t>opology</w:t>
+              <w:t>Model Script – Project shapefiles to WGS84</w:t>
             </w:r>
           </w:p>
         </w:tc>
@@ -180,7 +175,7 @@
               <w:cnfStyle w:val="000000000000" w:firstRow="0" w:lastRow="0" w:firstColumn="0" w:lastColumn="0" w:oddVBand="0" w:evenVBand="0" w:oddHBand="0" w:evenHBand="0" w:firstRowFirstColumn="0" w:firstRowLastColumn="0" w:lastRowFirstColumn="0" w:lastRowLastColumn="0"/>
             </w:pPr>
             <w:r>
-              <w:t>Add editing fields</w:t>
+              <w:t>Set up EA topology</w:t>
             </w:r>
           </w:p>
         </w:tc>
@@ -206,7 +201,7 @@
               <w:cnfStyle w:val="000000000000" w:firstRow="0" w:lastRow="0" w:firstColumn="0" w:lastColumn="0" w:oddVBand="0" w:evenVBand="0" w:oddHBand="0" w:evenHBand="0" w:firstRowFirstColumn="0" w:firstRowLastColumn="0" w:lastRowFirstColumn="0" w:lastRowLastColumn="0"/>
             </w:pPr>
             <w:r>
-              <w:t>Model – Editing add fields</w:t>
+              <w:t>Model – EA topology</w:t>
             </w:r>
           </w:p>
         </w:tc>
@@ -222,7 +217,10 @@
           </w:tcPr>
           <w:p>
             <w:r>
-              <w:t>3.</w:t>
+              <w:t>3</w:t>
+            </w:r>
+            <w:r>
+              <w:t xml:space="preserve">. </w:t>
             </w:r>
           </w:p>
         </w:tc>
@@ -235,7 +233,7 @@
               <w:cnfStyle w:val="000000100000" w:firstRow="0" w:lastRow="0" w:firstColumn="0" w:lastColumn="0" w:oddVBand="0" w:evenVBand="0" w:oddHBand="1" w:evenHBand="0" w:firstRowFirstColumn="0" w:firstRowLastColumn="0" w:lastRowFirstColumn="0" w:lastRowLastColumn="0"/>
             </w:pPr>
             <w:r>
-              <w:t>Project all data to WGS84</w:t>
+              <w:t>Add editing fields</w:t>
             </w:r>
           </w:p>
         </w:tc>
@@ -261,7 +259,7 @@
               <w:cnfStyle w:val="000000100000" w:firstRow="0" w:lastRow="0" w:firstColumn="0" w:lastColumn="0" w:oddVBand="0" w:evenVBand="0" w:oddHBand="1" w:evenHBand="0" w:firstRowFirstColumn="0" w:firstRowLastColumn="0" w:lastRowFirstColumn="0" w:lastRowLastColumn="0"/>
             </w:pPr>
             <w:r>
-              <w:t>Model Script – Project shapefiles to WGS84</w:t>
+              <w:t>Model – Editing add fields</w:t>
             </w:r>
           </w:p>
         </w:tc>
@@ -286,8 +284,16 @@
             <w:pPr>
               <w:cnfStyle w:val="000000000000" w:firstRow="0" w:lastRow="0" w:firstColumn="0" w:lastColumn="0" w:oddVBand="0" w:evenVBand="0" w:oddHBand="0" w:evenHBand="0" w:firstRowFirstColumn="0" w:firstRowLastColumn="0" w:lastRowFirstColumn="0" w:lastRowLastColumn="0"/>
             </w:pPr>
+            <w:commentRangeStart w:id="0"/>
             <w:r>
               <w:t>Search for imagery</w:t>
+            </w:r>
+            <w:commentRangeEnd w:id="0"/>
+            <w:r>
+              <w:rPr>
+                <w:rStyle w:val="CommentReference"/>
+              </w:rPr>
+              <w:commentReference w:id="0"/>
             </w:r>
           </w:p>
         </w:tc>
@@ -327,11 +333,7 @@
             <w:cnfStyle w:val="001000000000" w:firstRow="0" w:lastRow="0" w:firstColumn="1" w:lastColumn="0" w:oddVBand="0" w:evenVBand="0" w:oddHBand="0" w:evenHBand="0" w:firstRowFirstColumn="0" w:firstRowLastColumn="0" w:lastRowFirstColumn="0" w:lastRowLastColumn="0"/>
             <w:tcW w:w="543" w:type="dxa"/>
           </w:tcPr>
-          <w:p>
-            <w:r>
-              <w:t xml:space="preserve">5. </w:t>
-            </w:r>
-          </w:p>
+          <w:p/>
         </w:tc>
         <w:tc>
           <w:tcPr>
@@ -341,9 +343,6 @@
             <w:pPr>
               <w:cnfStyle w:val="000000100000" w:firstRow="0" w:lastRow="0" w:firstColumn="0" w:lastColumn="0" w:oddVBand="0" w:evenVBand="0" w:oddHBand="1" w:evenHBand="0" w:firstRowFirstColumn="0" w:firstRowLastColumn="0" w:lastRowFirstColumn="0" w:lastRowLastColumn="0"/>
             </w:pPr>
-            <w:r>
-              <w:t xml:space="preserve">Perform editing </w:t>
-            </w:r>
           </w:p>
         </w:tc>
         <w:tc>
@@ -354,9 +353,6 @@
             <w:pPr>
               <w:cnfStyle w:val="000000100000" w:firstRow="0" w:lastRow="0" w:firstColumn="0" w:lastColumn="0" w:oddVBand="0" w:evenVBand="0" w:oddHBand="1" w:evenHBand="0" w:firstRowFirstColumn="0" w:firstRowLastColumn="0" w:lastRowFirstColumn="0" w:lastRowLastColumn="0"/>
             </w:pPr>
-            <w:r>
-              <w:t>Performed by editors</w:t>
-            </w:r>
           </w:p>
         </w:tc>
         <w:tc>
@@ -367,9 +363,6 @@
             <w:pPr>
               <w:cnfStyle w:val="000000100000" w:firstRow="0" w:lastRow="0" w:firstColumn="0" w:lastColumn="0" w:oddVBand="0" w:evenVBand="0" w:oddHBand="1" w:evenHBand="0" w:firstRowFirstColumn="0" w:firstRowLastColumn="0" w:lastRowFirstColumn="0" w:lastRowLastColumn="0"/>
             </w:pPr>
-            <w:r>
-              <w:t>Manual</w:t>
-            </w:r>
           </w:p>
         </w:tc>
       </w:tr>
@@ -381,7 +374,7 @@
           </w:tcPr>
           <w:p>
             <w:r>
-              <w:t xml:space="preserve">6. </w:t>
+              <w:t xml:space="preserve">5. </w:t>
             </w:r>
           </w:p>
         </w:tc>
@@ -394,7 +387,7 @@
               <w:cnfStyle w:val="000000000000" w:firstRow="0" w:lastRow="0" w:firstColumn="0" w:lastColumn="0" w:oddVBand="0" w:evenVBand="0" w:oddHBand="0" w:evenHBand="0" w:firstRowFirstColumn="0" w:firstRowLastColumn="0" w:lastRowFirstColumn="0" w:lastRowLastColumn="0"/>
             </w:pPr>
             <w:r>
-              <w:t>Dissolve type 2 EAs</w:t>
+              <w:t xml:space="preserve">Perform editing </w:t>
             </w:r>
           </w:p>
         </w:tc>
@@ -407,7 +400,7 @@
               <w:cnfStyle w:val="000000000000" w:firstRow="0" w:lastRow="0" w:firstColumn="0" w:lastColumn="0" w:oddVBand="0" w:evenVBand="0" w:oddHBand="0" w:evenHBand="0" w:firstRowFirstColumn="0" w:firstRowLastColumn="0" w:lastRowFirstColumn="0" w:lastRowLastColumn="0"/>
             </w:pPr>
             <w:r>
-              <w:t>Post-processing</w:t>
+              <w:t>Performed by editors</w:t>
             </w:r>
           </w:p>
         </w:tc>
@@ -436,7 +429,7 @@
           </w:tcPr>
           <w:p>
             <w:r>
-              <w:t xml:space="preserve">7. </w:t>
+              <w:t xml:space="preserve">6. </w:t>
             </w:r>
           </w:p>
         </w:tc>
@@ -449,7 +442,7 @@
               <w:cnfStyle w:val="000000100000" w:firstRow="0" w:lastRow="0" w:firstColumn="0" w:lastColumn="0" w:oddVBand="0" w:evenVBand="0" w:oddHBand="1" w:evenHBand="0" w:firstRowFirstColumn="0" w:firstRowLastColumn="0" w:lastRowFirstColumn="0" w:lastRowLastColumn="0"/>
             </w:pPr>
             <w:r>
-              <w:t>Export final to shapefile</w:t>
+              <w:t>Dissolve type 2 EAs</w:t>
             </w:r>
           </w:p>
         </w:tc>
@@ -488,6 +481,61 @@
           </w:tcPr>
           <w:p>
             <w:r>
+              <w:t xml:space="preserve">7. </w:t>
+            </w:r>
+          </w:p>
+        </w:tc>
+        <w:tc>
+          <w:tcPr>
+            <w:tcW w:w="2573" w:type="dxa"/>
+          </w:tcPr>
+          <w:p>
+            <w:pPr>
+              <w:cnfStyle w:val="000000000000" w:firstRow="0" w:lastRow="0" w:firstColumn="0" w:lastColumn="0" w:oddVBand="0" w:evenVBand="0" w:oddHBand="0" w:evenHBand="0" w:firstRowFirstColumn="0" w:firstRowLastColumn="0" w:lastRowFirstColumn="0" w:lastRowLastColumn="0"/>
+            </w:pPr>
+            <w:r>
+              <w:t xml:space="preserve">Re-project final to shapefile </w:t>
+            </w:r>
+          </w:p>
+        </w:tc>
+        <w:tc>
+          <w:tcPr>
+            <w:tcW w:w="2338" w:type="dxa"/>
+          </w:tcPr>
+          <w:p>
+            <w:pPr>
+              <w:cnfStyle w:val="000000000000" w:firstRow="0" w:lastRow="0" w:firstColumn="0" w:lastColumn="0" w:oddVBand="0" w:evenVBand="0" w:oddHBand="0" w:evenHBand="0" w:firstRowFirstColumn="0" w:firstRowLastColumn="0" w:lastRowFirstColumn="0" w:lastRowLastColumn="0"/>
+            </w:pPr>
+            <w:r>
+              <w:t>Post-processing</w:t>
+            </w:r>
+          </w:p>
+        </w:tc>
+        <w:tc>
+          <w:tcPr>
+            <w:tcW w:w="4227" w:type="dxa"/>
+          </w:tcPr>
+          <w:p>
+            <w:pPr>
+              <w:cnfStyle w:val="000000000000" w:firstRow="0" w:lastRow="0" w:firstColumn="0" w:lastColumn="0" w:oddVBand="0" w:evenVBand="0" w:oddHBand="0" w:evenHBand="0" w:firstRowFirstColumn="0" w:firstRowLastColumn="0" w:lastRowFirstColumn="0" w:lastRowLastColumn="0"/>
+            </w:pPr>
+            <w:r>
+              <w:t>Manual</w:t>
+            </w:r>
+          </w:p>
+        </w:tc>
+      </w:tr>
+      <w:tr>
+        <w:trPr>
+          <w:cnfStyle w:val="000000100000" w:firstRow="0" w:lastRow="0" w:firstColumn="0" w:lastColumn="0" w:oddVBand="0" w:evenVBand="0" w:oddHBand="1" w:evenHBand="0" w:firstRowFirstColumn="0" w:firstRowLastColumn="0" w:lastRowFirstColumn="0" w:lastRowLastColumn="0"/>
+        </w:trPr>
+        <w:tc>
+          <w:tcPr>
+            <w:cnfStyle w:val="001000000000" w:firstRow="0" w:lastRow="0" w:firstColumn="1" w:lastColumn="0" w:oddVBand="0" w:evenVBand="0" w:oddHBand="0" w:evenHBand="0" w:firstRowFirstColumn="0" w:firstRowLastColumn="0" w:lastRowFirstColumn="0" w:lastRowLastColumn="0"/>
+            <w:tcW w:w="543" w:type="dxa"/>
+          </w:tcPr>
+          <w:p>
+            <w:r>
               <w:t>8.</w:t>
             </w:r>
           </w:p>
@@ -498,7 +546,7 @@
           </w:tcPr>
           <w:p>
             <w:pPr>
-              <w:cnfStyle w:val="000000000000" w:firstRow="0" w:lastRow="0" w:firstColumn="0" w:lastColumn="0" w:oddVBand="0" w:evenVBand="0" w:oddHBand="0" w:evenHBand="0" w:firstRowFirstColumn="0" w:firstRowLastColumn="0" w:lastRowFirstColumn="0" w:lastRowLastColumn="0"/>
+              <w:cnfStyle w:val="000000100000" w:firstRow="0" w:lastRow="0" w:firstColumn="0" w:lastColumn="0" w:oddVBand="0" w:evenVBand="0" w:oddHBand="1" w:evenHBand="0" w:firstRowFirstColumn="0" w:firstRowLastColumn="0" w:lastRowFirstColumn="0" w:lastRowLastColumn="0"/>
             </w:pPr>
             <w:r>
               <w:t>Generate EA list</w:t>
@@ -511,7 +559,7 @@
           </w:tcPr>
           <w:p>
             <w:pPr>
-              <w:cnfStyle w:val="000000000000" w:firstRow="0" w:lastRow="0" w:firstColumn="0" w:lastColumn="0" w:oddVBand="0" w:evenVBand="0" w:oddHBand="0" w:evenHBand="0" w:firstRowFirstColumn="0" w:firstRowLastColumn="0" w:lastRowFirstColumn="0" w:lastRowLastColumn="0"/>
+              <w:cnfStyle w:val="000000100000" w:firstRow="0" w:lastRow="0" w:firstColumn="0" w:lastColumn="0" w:oddVBand="0" w:evenVBand="0" w:oddHBand="1" w:evenHBand="0" w:firstRowFirstColumn="0" w:firstRowLastColumn="0" w:lastRowFirstColumn="0" w:lastRowLastColumn="0"/>
             </w:pPr>
             <w:r>
               <w:t>Post-processing</w:t>
@@ -524,13 +572,11 @@
           </w:tcPr>
           <w:p>
             <w:pPr>
-              <w:cnfStyle w:val="000000000000" w:firstRow="0" w:lastRow="0" w:firstColumn="0" w:lastColumn="0" w:oddVBand="0" w:evenVBand="0" w:oddHBand="0" w:evenHBand="0" w:firstRowFirstColumn="0" w:firstRowLastColumn="0" w:lastRowFirstColumn="0" w:lastRowLastColumn="0"/>
+              <w:cnfStyle w:val="000000100000" w:firstRow="0" w:lastRow="0" w:firstColumn="0" w:lastColumn="0" w:oddVBand="0" w:evenVBand="0" w:oddHBand="1" w:evenHBand="0" w:firstRowFirstColumn="0" w:firstRowLastColumn="0" w:lastRowFirstColumn="0" w:lastRowLastColumn="0"/>
             </w:pPr>
             <w:r>
               <w:t>Model – Generate EA name list</w:t>
             </w:r>
-            <w:bookmarkStart w:id="0" w:name="_GoBack"/>
-            <w:bookmarkEnd w:id="0"/>
           </w:p>
         </w:tc>
       </w:tr>
@@ -558,7 +604,13 @@
         </w:numPr>
       </w:pPr>
       <w:r>
-        <w:t>Add the PROJECTED support data to the map (generated in step #3 above)</w:t>
+        <w:t>Add the PROJECTED support data to the map (generated in step #</w:t>
+      </w:r>
+      <w:r>
+        <w:t>1</w:t>
+      </w:r>
+      <w:r>
+        <w:t xml:space="preserve"> above)</w:t>
       </w:r>
     </w:p>
     <w:p>
@@ -608,6 +660,20 @@
       <w:r>
         <w:t>Make sure to validate the errors after every edit</w:t>
       </w:r>
+    </w:p>
+    <w:p>
+      <w:pPr>
+        <w:pStyle w:val="ListParagraph"/>
+        <w:numPr>
+          <w:ilvl w:val="0"/>
+          <w:numId w:val="1"/>
+        </w:numPr>
+      </w:pPr>
+      <w:r>
+        <w:t>Type in the tabular EA data</w:t>
+      </w:r>
+      <w:bookmarkStart w:id="1" w:name="_GoBack"/>
+      <w:bookmarkEnd w:id="1"/>
     </w:p>
     <w:p>
       <w:pPr>
@@ -682,6 +748,39 @@
     </w:sectPr>
   </w:body>
 </w:document>
+</file>
+
+<file path=word/comments.xml><?xml version="1.0" encoding="utf-8"?>
+<w:comments xmlns:wpc="http://schemas.microsoft.com/office/word/2010/wordprocessingCanvas" xmlns:cx="http://schemas.microsoft.com/office/drawing/2014/chartex" xmlns:cx1="http://schemas.microsoft.com/office/drawing/2015/9/8/chartex" xmlns:cx2="http://schemas.microsoft.com/office/drawing/2015/10/21/chartex" xmlns:cx3="http://schemas.microsoft.com/office/drawing/2016/5/9/chartex" xmlns:cx4="http://schemas.microsoft.com/office/drawing/2016/5/10/chartex" xmlns:cx5="http://schemas.microsoft.com/office/drawing/2016/5/11/chartex" xmlns:cx6="http://schemas.microsoft.com/office/drawing/2016/5/12/chartex" xmlns:cx7="http://schemas.microsoft.com/office/drawing/2016/5/13/chartex" xmlns:cx8="http://schemas.microsoft.com/office/drawing/2016/5/14/chartex" xmlns:mc="http://schemas.openxmlformats.org/markup-compatibility/2006" xmlns:aink="http://schemas.microsoft.com/office/drawing/2016/ink" xmlns:am3d="http://schemas.microsoft.com/office/drawing/2017/model3d" xmlns:o="urn:schemas-microsoft-com:office:office" xmlns:r="http://schemas.openxmlformats.org/officeDocument/2006/relationships" xmlns:m="http://schemas.openxmlformats.org/officeDocument/2006/math" xmlns:v="urn:schemas-microsoft-com:vml" xmlns:wp14="http://schemas.microsoft.com/office/word/2010/wordprocessingDrawing" xmlns:wp="http://schemas.openxmlformats.org/drawingml/2006/wordprocessingDrawing" xmlns:w10="urn:schemas-microsoft-com:office:word" xmlns:w="http://schemas.openxmlformats.org/wordprocessingml/2006/main" xmlns:w14="http://schemas.microsoft.com/office/word/2010/wordml" xmlns:w15="http://schemas.microsoft.com/office/word/2012/wordml" xmlns:w16cid="http://schemas.microsoft.com/office/word/2016/wordml/cid" xmlns:w16se="http://schemas.microsoft.com/office/word/2015/wordml/symex" xmlns:wpg="http://schemas.microsoft.com/office/word/2010/wordprocessingGroup" xmlns:wpi="http://schemas.microsoft.com/office/word/2010/wordprocessingInk" xmlns:wne="http://schemas.microsoft.com/office/word/2006/wordml" xmlns:wps="http://schemas.microsoft.com/office/word/2010/wordprocessingShape" mc:Ignorable="w14 w15 w16se w16cid wp14">
+  <w:comment w:id="0" w:author="Benjamin P. Stewart" w:date="2019-11-14T09:37:00Z" w:initials="BPS">
+    <w:p>
+      <w:pPr>
+        <w:pStyle w:val="CommentText"/>
+      </w:pPr>
+      <w:r>
+        <w:rPr>
+          <w:rStyle w:val="CommentReference"/>
+        </w:rPr>
+        <w:annotationRef/>
+      </w:r>
+      <w:r>
+        <w:t>May generate the district image folders beforehand</w:t>
+      </w:r>
+    </w:p>
+  </w:comment>
+</w:comments>
+</file>
+
+<file path=word/commentsExtended.xml><?xml version="1.0" encoding="utf-8"?>
+<w15:commentsEx xmlns:wpc="http://schemas.microsoft.com/office/word/2010/wordprocessingCanvas" xmlns:cx="http://schemas.microsoft.com/office/drawing/2014/chartex" xmlns:cx1="http://schemas.microsoft.com/office/drawing/2015/9/8/chartex" xmlns:cx2="http://schemas.microsoft.com/office/drawing/2015/10/21/chartex" xmlns:cx3="http://schemas.microsoft.com/office/drawing/2016/5/9/chartex" xmlns:cx4="http://schemas.microsoft.com/office/drawing/2016/5/10/chartex" xmlns:cx5="http://schemas.microsoft.com/office/drawing/2016/5/11/chartex" xmlns:cx6="http://schemas.microsoft.com/office/drawing/2016/5/12/chartex" xmlns:cx7="http://schemas.microsoft.com/office/drawing/2016/5/13/chartex" xmlns:cx8="http://schemas.microsoft.com/office/drawing/2016/5/14/chartex" xmlns:mc="http://schemas.openxmlformats.org/markup-compatibility/2006" xmlns:aink="http://schemas.microsoft.com/office/drawing/2016/ink" xmlns:am3d="http://schemas.microsoft.com/office/drawing/2017/model3d" xmlns:o="urn:schemas-microsoft-com:office:office" xmlns:r="http://schemas.openxmlformats.org/officeDocument/2006/relationships" xmlns:m="http://schemas.openxmlformats.org/officeDocument/2006/math" xmlns:v="urn:schemas-microsoft-com:vml" xmlns:wp14="http://schemas.microsoft.com/office/word/2010/wordprocessingDrawing" xmlns:wp="http://schemas.openxmlformats.org/drawingml/2006/wordprocessingDrawing" xmlns:w10="urn:schemas-microsoft-com:office:word" xmlns:w="http://schemas.openxmlformats.org/wordprocessingml/2006/main" xmlns:w14="http://schemas.microsoft.com/office/word/2010/wordml" xmlns:w15="http://schemas.microsoft.com/office/word/2012/wordml" xmlns:w16cid="http://schemas.microsoft.com/office/word/2016/wordml/cid" xmlns:w16se="http://schemas.microsoft.com/office/word/2015/wordml/symex" xmlns:wpg="http://schemas.microsoft.com/office/word/2010/wordprocessingGroup" xmlns:wpi="http://schemas.microsoft.com/office/word/2010/wordprocessingInk" xmlns:wne="http://schemas.microsoft.com/office/word/2006/wordml" xmlns:wps="http://schemas.microsoft.com/office/word/2010/wordprocessingShape" mc:Ignorable="w14 w15 w16se w16cid wp14">
+  <w15:commentEx w15:paraId="3DFD990D" w15:done="0"/>
+</w15:commentsEx>
+</file>
+
+<file path=word/commentsIds.xml><?xml version="1.0" encoding="utf-8"?>
+<w16cid:commentsIds xmlns:wpc="http://schemas.microsoft.com/office/word/2010/wordprocessingCanvas" xmlns:cx="http://schemas.microsoft.com/office/drawing/2014/chartex" xmlns:cx1="http://schemas.microsoft.com/office/drawing/2015/9/8/chartex" xmlns:cx2="http://schemas.microsoft.com/office/drawing/2015/10/21/chartex" xmlns:cx3="http://schemas.microsoft.com/office/drawing/2016/5/9/chartex" xmlns:cx4="http://schemas.microsoft.com/office/drawing/2016/5/10/chartex" xmlns:cx5="http://schemas.microsoft.com/office/drawing/2016/5/11/chartex" xmlns:cx6="http://schemas.microsoft.com/office/drawing/2016/5/12/chartex" xmlns:cx7="http://schemas.microsoft.com/office/drawing/2016/5/13/chartex" xmlns:cx8="http://schemas.microsoft.com/office/drawing/2016/5/14/chartex" xmlns:mc="http://schemas.openxmlformats.org/markup-compatibility/2006" xmlns:aink="http://schemas.microsoft.com/office/drawing/2016/ink" xmlns:am3d="http://schemas.microsoft.com/office/drawing/2017/model3d" xmlns:o="urn:schemas-microsoft-com:office:office" xmlns:r="http://schemas.openxmlformats.org/officeDocument/2006/relationships" xmlns:m="http://schemas.openxmlformats.org/officeDocument/2006/math" xmlns:v="urn:schemas-microsoft-com:vml" xmlns:wp14="http://schemas.microsoft.com/office/word/2010/wordprocessingDrawing" xmlns:wp="http://schemas.openxmlformats.org/drawingml/2006/wordprocessingDrawing" xmlns:w10="urn:schemas-microsoft-com:office:word" xmlns:w="http://schemas.openxmlformats.org/wordprocessingml/2006/main" xmlns:w14="http://schemas.microsoft.com/office/word/2010/wordml" xmlns:w15="http://schemas.microsoft.com/office/word/2012/wordml" xmlns:w16cid="http://schemas.microsoft.com/office/word/2016/wordml/cid" xmlns:w16se="http://schemas.microsoft.com/office/word/2015/wordml/symex" xmlns:wpg="http://schemas.microsoft.com/office/word/2010/wordprocessingGroup" xmlns:wpi="http://schemas.microsoft.com/office/word/2010/wordprocessingInk" xmlns:wne="http://schemas.microsoft.com/office/word/2006/wordml" xmlns:wps="http://schemas.microsoft.com/office/word/2010/wordprocessingShape" mc:Ignorable="w14 w15 w16se w16cid wp14">
+  <w16cid:commentId w16cid:paraId="3DFD990D" w16cid:durableId="21779ECC"/>
+</w16cid:commentsIds>
 </file>
 
 <file path=word/numbering.xml><?xml version="1.0" encoding="utf-8"?>
@@ -779,6 +878,14 @@
     <w:abstractNumId w:val="0"/>
   </w:num>
 </w:numbering>
+</file>
+
+<file path=word/people.xml><?xml version="1.0" encoding="utf-8"?>
+<w15:people xmlns:wpc="http://schemas.microsoft.com/office/word/2010/wordprocessingCanvas" xmlns:cx="http://schemas.microsoft.com/office/drawing/2014/chartex" xmlns:cx1="http://schemas.microsoft.com/office/drawing/2015/9/8/chartex" xmlns:cx2="http://schemas.microsoft.com/office/drawing/2015/10/21/chartex" xmlns:cx3="http://schemas.microsoft.com/office/drawing/2016/5/9/chartex" xmlns:cx4="http://schemas.microsoft.com/office/drawing/2016/5/10/chartex" xmlns:cx5="http://schemas.microsoft.com/office/drawing/2016/5/11/chartex" xmlns:cx6="http://schemas.microsoft.com/office/drawing/2016/5/12/chartex" xmlns:cx7="http://schemas.microsoft.com/office/drawing/2016/5/13/chartex" xmlns:cx8="http://schemas.microsoft.com/office/drawing/2016/5/14/chartex" xmlns:mc="http://schemas.openxmlformats.org/markup-compatibility/2006" xmlns:aink="http://schemas.microsoft.com/office/drawing/2016/ink" xmlns:am3d="http://schemas.microsoft.com/office/drawing/2017/model3d" xmlns:o="urn:schemas-microsoft-com:office:office" xmlns:r="http://schemas.openxmlformats.org/officeDocument/2006/relationships" xmlns:m="http://schemas.openxmlformats.org/officeDocument/2006/math" xmlns:v="urn:schemas-microsoft-com:vml" xmlns:wp14="http://schemas.microsoft.com/office/word/2010/wordprocessingDrawing" xmlns:wp="http://schemas.openxmlformats.org/drawingml/2006/wordprocessingDrawing" xmlns:w10="urn:schemas-microsoft-com:office:word" xmlns:w="http://schemas.openxmlformats.org/wordprocessingml/2006/main" xmlns:w14="http://schemas.microsoft.com/office/word/2010/wordml" xmlns:w15="http://schemas.microsoft.com/office/word/2012/wordml" xmlns:w16cid="http://schemas.microsoft.com/office/word/2016/wordml/cid" xmlns:w16se="http://schemas.microsoft.com/office/word/2015/wordml/symex" xmlns:wpg="http://schemas.microsoft.com/office/word/2010/wordprocessingGroup" xmlns:wpi="http://schemas.microsoft.com/office/word/2010/wordprocessingInk" xmlns:wne="http://schemas.microsoft.com/office/word/2006/wordml" xmlns:wps="http://schemas.microsoft.com/office/word/2010/wordprocessingShape" mc:Ignorable="w14 w15 w16se w16cid wp14">
+  <w15:person w15:author="Benjamin P. Stewart">
+    <w15:presenceInfo w15:providerId="AD" w15:userId="S::bstewart@worldbankgroup.org::e2e81d42-ffe3-4d37-ba83-407f83dcbe5d"/>
+  </w15:person>
+</w15:people>
 </file>
 
 <file path=word/styles.xml><?xml version="1.0" encoding="utf-8"?>
@@ -1363,6 +1470,104 @@
       </w:tcPr>
     </w:tblStylePr>
   </w:style>
+  <w:style w:type="character" w:styleId="CommentReference">
+    <w:name w:val="annotation reference"/>
+    <w:basedOn w:val="DefaultParagraphFont"/>
+    <w:uiPriority w:val="99"/>
+    <w:semiHidden/>
+    <w:unhideWhenUsed/>
+    <w:rsid w:val="007E6FF4"/>
+    <w:rPr>
+      <w:sz w:val="16"/>
+      <w:szCs w:val="16"/>
+    </w:rPr>
+  </w:style>
+  <w:style w:type="paragraph" w:styleId="CommentText">
+    <w:name w:val="annotation text"/>
+    <w:basedOn w:val="Normal"/>
+    <w:link w:val="CommentTextChar"/>
+    <w:uiPriority w:val="99"/>
+    <w:semiHidden/>
+    <w:unhideWhenUsed/>
+    <w:rsid w:val="007E6FF4"/>
+    <w:pPr>
+      <w:spacing w:line="240" w:lineRule="auto"/>
+    </w:pPr>
+    <w:rPr>
+      <w:sz w:val="20"/>
+      <w:szCs w:val="20"/>
+    </w:rPr>
+  </w:style>
+  <w:style w:type="character" w:customStyle="1" w:styleId="CommentTextChar">
+    <w:name w:val="Comment Text Char"/>
+    <w:basedOn w:val="DefaultParagraphFont"/>
+    <w:link w:val="CommentText"/>
+    <w:uiPriority w:val="99"/>
+    <w:semiHidden/>
+    <w:rsid w:val="007E6FF4"/>
+    <w:rPr>
+      <w:sz w:val="20"/>
+      <w:szCs w:val="20"/>
+    </w:rPr>
+  </w:style>
+  <w:style w:type="paragraph" w:styleId="CommentSubject">
+    <w:name w:val="annotation subject"/>
+    <w:basedOn w:val="CommentText"/>
+    <w:next w:val="CommentText"/>
+    <w:link w:val="CommentSubjectChar"/>
+    <w:uiPriority w:val="99"/>
+    <w:semiHidden/>
+    <w:unhideWhenUsed/>
+    <w:rsid w:val="007E6FF4"/>
+    <w:rPr>
+      <w:b/>
+      <w:bCs/>
+    </w:rPr>
+  </w:style>
+  <w:style w:type="character" w:customStyle="1" w:styleId="CommentSubjectChar">
+    <w:name w:val="Comment Subject Char"/>
+    <w:basedOn w:val="CommentTextChar"/>
+    <w:link w:val="CommentSubject"/>
+    <w:uiPriority w:val="99"/>
+    <w:semiHidden/>
+    <w:rsid w:val="007E6FF4"/>
+    <w:rPr>
+      <w:b/>
+      <w:bCs/>
+      <w:sz w:val="20"/>
+      <w:szCs w:val="20"/>
+    </w:rPr>
+  </w:style>
+  <w:style w:type="paragraph" w:styleId="BalloonText">
+    <w:name w:val="Balloon Text"/>
+    <w:basedOn w:val="Normal"/>
+    <w:link w:val="BalloonTextChar"/>
+    <w:uiPriority w:val="99"/>
+    <w:semiHidden/>
+    <w:unhideWhenUsed/>
+    <w:rsid w:val="007E6FF4"/>
+    <w:pPr>
+      <w:spacing w:after="0" w:line="240" w:lineRule="auto"/>
+    </w:pPr>
+    <w:rPr>
+      <w:rFonts w:ascii="Segoe UI" w:hAnsi="Segoe UI" w:cs="Segoe UI"/>
+      <w:sz w:val="18"/>
+      <w:szCs w:val="18"/>
+    </w:rPr>
+  </w:style>
+  <w:style w:type="character" w:customStyle="1" w:styleId="BalloonTextChar">
+    <w:name w:val="Balloon Text Char"/>
+    <w:basedOn w:val="DefaultParagraphFont"/>
+    <w:link w:val="BalloonText"/>
+    <w:uiPriority w:val="99"/>
+    <w:semiHidden/>
+    <w:rsid w:val="007E6FF4"/>
+    <w:rPr>
+      <w:rFonts w:ascii="Segoe UI" w:hAnsi="Segoe UI" w:cs="Segoe UI"/>
+      <w:sz w:val="18"/>
+      <w:szCs w:val="18"/>
+    </w:rPr>
+  </w:style>
 </w:styles>
 </file>
 

</xml_diff>